<commit_message>
updated power management doc
</commit_message>
<xml_diff>
--- a/Documents/CubeSat_Sub-Systems/Power/CubeSat Power Management System.docx
+++ b/Documents/CubeSat_Sub-Systems/Power/CubeSat Power Management System.docx
@@ -98,9 +98,7 @@
       <w:r>
         <w:t>7 solar cells in series (or 4-solar cell string panels)</w:t>
       </w:r>
-      <w:bookmarkStart w:id="0" w:name="_GoBack"/>
-    </w:p>
-    <w:bookmarkEnd w:id="0"/>
+    </w:p>
     <w:p>
       <w:pPr>
         <w:pStyle w:val="ListParagraph"/>
@@ -137,14 +135,62 @@
         <w:ind w:left="1260" w:firstLine="0"/>
       </w:pPr>
       <w:r>
-        <w:t>Uses 4-battery string power pack (12-16.8 V battery)</w:t>
-      </w:r>
-    </w:p>
-    <w:p>
-      <w:pPr>
-        <w:pStyle w:val="ListParagraph"/>
+        <w:t xml:space="preserve"> </w:t>
+      </w:r>
+      <w:proofErr w:type="gramStart"/>
+      <w:r>
+        <w:t>configured</w:t>
+      </w:r>
+      <w:proofErr w:type="gramEnd"/>
+      <w:r>
+        <w:t xml:space="preserve"> to operate with 4 3.7 V batteries in series. NO onboard batteries.</w:t>
+      </w:r>
+    </w:p>
+    <w:p>
+      <w:pPr>
         <w:spacing w:after="40"/>
         <w:ind w:left="1260"/>
+      </w:pPr>
+      <w:r>
+        <w:t>Needs to be connected to a BP-X.</w:t>
+      </w:r>
+    </w:p>
+    <w:p>
+      <w:pPr>
+        <w:pStyle w:val="ListParagraph"/>
+        <w:numPr>
+          <w:ilvl w:val="0"/>
+          <w:numId w:val="8"/>
+        </w:numPr>
+        <w:spacing w:after="40"/>
+        <w:ind w:hanging="180"/>
+      </w:pPr>
+      <w:r>
+        <w:t>Battery is protec6ted against too low and too high voltages.</w:t>
+      </w:r>
+    </w:p>
+    <w:p>
+      <w:pPr>
+        <w:pStyle w:val="ListParagraph"/>
+        <w:numPr>
+          <w:ilvl w:val="0"/>
+          <w:numId w:val="8"/>
+        </w:numPr>
+        <w:spacing w:after="40"/>
+        <w:ind w:hanging="180"/>
+      </w:pPr>
+      <w:r>
+        <w:t>Self-locking</w:t>
+      </w:r>
+      <w:r>
+        <w:t xml:space="preserve"> switches</w:t>
+      </w:r>
+    </w:p>
+    <w:p>
+      <w:pPr>
+        <w:pStyle w:val="ListParagraph"/>
+        <w:spacing w:after="40"/>
+        <w:ind w:left="1440"/>
       </w:pPr>
     </w:p>
     <w:p>
@@ -364,12 +410,82 @@
     <w:p>
       <w:pPr>
         <w:pStyle w:val="ListParagraph"/>
+        <w:numPr>
+          <w:ilvl w:val="0"/>
+          <w:numId w:val="6"/>
+        </w:numPr>
+        <w:spacing w:after="40"/>
+      </w:pPr>
+      <w:r>
+        <w:t>4 Operative modes:</w:t>
+      </w:r>
+    </w:p>
+    <w:p>
+      <w:pPr>
+        <w:pStyle w:val="ListParagraph"/>
+        <w:spacing w:after="40"/>
+      </w:pPr>
+      <w:r>
+        <w:t xml:space="preserve">(1) Critical: </w:t>
+      </w:r>
+      <w:proofErr w:type="spellStart"/>
+      <w:r>
+        <w:t>Vcritical</w:t>
+      </w:r>
+      <w:proofErr w:type="spellEnd"/>
+      <w:r>
+        <w:t xml:space="preserve"> = 13.2 V</w:t>
+      </w:r>
+    </w:p>
+    <w:p>
+      <w:pPr>
+        <w:pStyle w:val="ListParagraph"/>
+        <w:spacing w:after="40"/>
+      </w:pPr>
+      <w:r>
+        <w:t xml:space="preserve">(2) Safe: </w:t>
+      </w:r>
+      <w:proofErr w:type="spellStart"/>
+      <w:r>
+        <w:t>Vsafe</w:t>
+      </w:r>
+      <w:proofErr w:type="spellEnd"/>
+      <w:r>
+        <w:t xml:space="preserve"> = 14.4 V</w:t>
+      </w:r>
+    </w:p>
+    <w:p>
+      <w:pPr>
+        <w:pStyle w:val="ListParagraph"/>
+        <w:spacing w:after="40"/>
+      </w:pPr>
+      <w:r>
+        <w:t xml:space="preserve">(3) Normal: </w:t>
+      </w:r>
+      <w:proofErr w:type="spellStart"/>
+      <w:r>
+        <w:t>Vnormal</w:t>
+      </w:r>
+      <w:proofErr w:type="spellEnd"/>
+      <w:r>
+        <w:t xml:space="preserve"> = 14.8 V</w:t>
+      </w:r>
+    </w:p>
+    <w:p>
+      <w:pPr>
+        <w:pStyle w:val="ListParagraph"/>
+        <w:spacing w:after="40"/>
+      </w:pPr>
+      <w:r>
+        <w:t>(4) Full: Vmax = 16.6 V</w:t>
+      </w:r>
+    </w:p>
+    <w:p>
+      <w:pPr>
+        <w:pStyle w:val="ListParagraph"/>
         <w:spacing w:after="40"/>
         <w:ind w:left="180" w:hanging="180"/>
       </w:pPr>
-      <w:r>
-        <w:tab/>
-      </w:r>
     </w:p>
     <w:p>
       <w:pPr>
@@ -388,22 +504,38 @@
     <w:p>
       <w:pPr>
         <w:pStyle w:val="ListParagraph"/>
+        <w:numPr>
+          <w:ilvl w:val="0"/>
+          <w:numId w:val="1"/>
+        </w:numPr>
+        <w:spacing w:after="40"/>
+        <w:ind w:left="270" w:hanging="270"/>
+      </w:pPr>
+      <w:r>
+        <w:t>Batteries</w:t>
+      </w:r>
+    </w:p>
+    <w:p>
+      <w:pPr>
+        <w:pStyle w:val="ListParagraph"/>
         <w:spacing w:after="40"/>
         <w:ind w:left="180" w:hanging="180"/>
       </w:pPr>
-    </w:p>
-    <w:p>
-      <w:pPr>
-        <w:pStyle w:val="ListParagraph"/>
-        <w:numPr>
-          <w:ilvl w:val="0"/>
-          <w:numId w:val="1"/>
-        </w:numPr>
-        <w:spacing w:after="40"/>
-        <w:ind w:left="270" w:hanging="270"/>
-      </w:pPr>
-      <w:r>
-        <w:t>Batteries</w:t>
+      <w:proofErr w:type="spellStart"/>
+      <w:r>
+        <w:t>BPx</w:t>
+      </w:r>
+      <w:proofErr w:type="spellEnd"/>
+      <w:r>
+        <w:t xml:space="preserve"> (</w:t>
+      </w:r>
+      <w:proofErr w:type="spellStart"/>
+      <w:r>
+        <w:t>Gomspace</w:t>
+      </w:r>
+      <w:proofErr w:type="spellEnd"/>
+      <w:r>
+        <w:t>)</w:t>
       </w:r>
     </w:p>
     <w:p>
@@ -416,37 +548,128 @@
     <w:p>
       <w:pPr>
         <w:pStyle w:val="ListParagraph"/>
+        <w:numPr>
+          <w:ilvl w:val="0"/>
+          <w:numId w:val="6"/>
+        </w:numPr>
+        <w:spacing w:after="40"/>
+      </w:pPr>
+      <w:r>
+        <w:t>General Features:</w:t>
+      </w:r>
+    </w:p>
+    <w:p>
+      <w:pPr>
+        <w:pStyle w:val="ListParagraph"/>
+        <w:numPr>
+          <w:ilvl w:val="0"/>
+          <w:numId w:val="9"/>
+        </w:numPr>
+        <w:spacing w:after="40"/>
+        <w:ind w:hanging="180"/>
+      </w:pPr>
+      <w:r>
+        <w:t>Utilizes 18650 lithium ion cells</w:t>
+      </w:r>
+    </w:p>
+    <w:p>
+      <w:pPr>
+        <w:pStyle w:val="ListParagraph"/>
+        <w:numPr>
+          <w:ilvl w:val="0"/>
+          <w:numId w:val="9"/>
+        </w:numPr>
+        <w:spacing w:after="40"/>
+        <w:ind w:hanging="180"/>
+      </w:pPr>
+      <w:r>
+        <w:t>Can be configured for nominal voltages up to 28.8 V</w:t>
+      </w:r>
+    </w:p>
+    <w:p>
+      <w:pPr>
+        <w:pStyle w:val="ListParagraph"/>
+        <w:numPr>
+          <w:ilvl w:val="0"/>
+          <w:numId w:val="9"/>
+        </w:numPr>
+        <w:spacing w:after="40"/>
+        <w:ind w:hanging="180"/>
+      </w:pPr>
+      <w:r>
+        <w:lastRenderedPageBreak/>
+        <w:t>Several configurations ranging from 21.8Wh(3.3Ah) – 154Wh(20.8)</w:t>
+      </w:r>
+    </w:p>
+    <w:p>
+      <w:pPr>
+        <w:pStyle w:val="ListParagraph"/>
+        <w:numPr>
+          <w:ilvl w:val="0"/>
+          <w:numId w:val="9"/>
+        </w:numPr>
+        <w:spacing w:after="40"/>
+        <w:ind w:hanging="180"/>
+      </w:pPr>
+      <w:r>
+        <w:t>Number of cells can be either 6, 8, 12, or 16</w:t>
+      </w:r>
+    </w:p>
+    <w:p>
+      <w:pPr>
+        <w:pStyle w:val="ListParagraph"/>
+        <w:numPr>
+          <w:ilvl w:val="0"/>
+          <w:numId w:val="9"/>
+        </w:numPr>
+        <w:spacing w:after="40"/>
+        <w:ind w:hanging="180"/>
+      </w:pPr>
+      <w:r>
+        <w:t>Power consumption = 4mA. Off current = 15uA</w:t>
+      </w:r>
+    </w:p>
+    <w:p>
+      <w:pPr>
+        <w:pStyle w:val="ListParagraph"/>
+        <w:numPr>
+          <w:ilvl w:val="0"/>
+          <w:numId w:val="9"/>
+        </w:numPr>
+        <w:spacing w:after="40"/>
+        <w:ind w:hanging="180"/>
+      </w:pPr>
+      <w:r>
+        <w:t>Short circuit protection</w:t>
+      </w:r>
+    </w:p>
+    <w:p>
+      <w:pPr>
+        <w:pStyle w:val="ListParagraph"/>
+        <w:numPr>
+          <w:ilvl w:val="0"/>
+          <w:numId w:val="9"/>
+        </w:numPr>
+        <w:spacing w:after="40"/>
+        <w:ind w:hanging="180"/>
+      </w:pPr>
+      <w:r>
+        <w:t>Programmable controls</w:t>
+      </w:r>
+    </w:p>
+    <w:p>
+      <w:pPr>
+        <w:spacing w:after="40"/>
+      </w:pPr>
+    </w:p>
+    <w:p>
+      <w:pPr>
+        <w:pStyle w:val="ListParagraph"/>
         <w:spacing w:after="40"/>
         <w:ind w:left="180" w:hanging="180"/>
       </w:pPr>
-    </w:p>
-    <w:p>
-      <w:pPr>
-        <w:pStyle w:val="ListParagraph"/>
-        <w:spacing w:after="40"/>
-        <w:ind w:left="180" w:hanging="180"/>
-      </w:pPr>
-    </w:p>
-    <w:p>
-      <w:pPr>
-        <w:pStyle w:val="ListParagraph"/>
-        <w:spacing w:after="40"/>
-        <w:ind w:left="180" w:hanging="180"/>
-      </w:pPr>
-    </w:p>
-    <w:p>
-      <w:pPr>
-        <w:pStyle w:val="ListParagraph"/>
-        <w:spacing w:after="40"/>
-        <w:ind w:left="180" w:hanging="180"/>
-      </w:pPr>
-    </w:p>
-    <w:p>
-      <w:pPr>
-        <w:pStyle w:val="ListParagraph"/>
-        <w:spacing w:after="40"/>
-        <w:ind w:left="180" w:hanging="180"/>
-      </w:pPr>
+      <w:bookmarkStart w:id="0" w:name="_GoBack"/>
+      <w:bookmarkEnd w:id="0"/>
     </w:p>
     <w:p>
       <w:pPr>
@@ -496,6 +719,119 @@
 <file path=word/numbering.xml><?xml version="1.0" encoding="utf-8"?>
 <w:numbering xmlns:wpc="http://schemas.microsoft.com/office/word/2010/wordprocessingCanvas" xmlns:mc="http://schemas.openxmlformats.org/markup-compatibility/2006" xmlns:o="urn:schemas-microsoft-com:office:office" xmlns:r="http://schemas.openxmlformats.org/officeDocument/2006/relationships" xmlns:m="http://schemas.openxmlformats.org/officeDocument/2006/math" xmlns:v="urn:schemas-microsoft-com:vml" xmlns:wp14="http://schemas.microsoft.com/office/word/2010/wordprocessingDrawing" xmlns:wp="http://schemas.openxmlformats.org/drawingml/2006/wordprocessingDrawing" xmlns:w10="urn:schemas-microsoft-com:office:word" xmlns:w="http://schemas.openxmlformats.org/wordprocessingml/2006/main" xmlns:w14="http://schemas.microsoft.com/office/word/2010/wordml" xmlns:w15="http://schemas.microsoft.com/office/word/2012/wordml" xmlns:wpg="http://schemas.microsoft.com/office/word/2010/wordprocessingGroup" xmlns:wpi="http://schemas.microsoft.com/office/word/2010/wordprocessingInk" xmlns:wne="http://schemas.microsoft.com/office/word/2006/wordml" xmlns:wps="http://schemas.microsoft.com/office/word/2010/wordprocessingShape" mc:Ignorable="w14 w15 wp14">
   <w:abstractNum w:abstractNumId="0" w15:restartNumberingAfterBreak="0">
+    <w:nsid w:val="023A2C21"/>
+    <w:multiLevelType w:val="hybridMultilevel"/>
+    <w:tmpl w:val="6478EB56"/>
+    <w:lvl w:ilvl="0" w:tplc="04090001">
+      <w:start w:val="1"/>
+      <w:numFmt w:val="bullet"/>
+      <w:lvlText w:val=""/>
+      <w:lvlJc w:val="left"/>
+      <w:pPr>
+        <w:ind w:left="1440" w:hanging="360"/>
+      </w:pPr>
+      <w:rPr>
+        <w:rFonts w:ascii="Symbol" w:hAnsi="Symbol" w:hint="default"/>
+      </w:rPr>
+    </w:lvl>
+    <w:lvl w:ilvl="1" w:tplc="04090003" w:tentative="1">
+      <w:start w:val="1"/>
+      <w:numFmt w:val="bullet"/>
+      <w:lvlText w:val="o"/>
+      <w:lvlJc w:val="left"/>
+      <w:pPr>
+        <w:ind w:left="2160" w:hanging="360"/>
+      </w:pPr>
+      <w:rPr>
+        <w:rFonts w:ascii="Courier New" w:hAnsi="Courier New" w:cs="Courier New" w:hint="default"/>
+      </w:rPr>
+    </w:lvl>
+    <w:lvl w:ilvl="2" w:tplc="04090005" w:tentative="1">
+      <w:start w:val="1"/>
+      <w:numFmt w:val="bullet"/>
+      <w:lvlText w:val=""/>
+      <w:lvlJc w:val="left"/>
+      <w:pPr>
+        <w:ind w:left="2880" w:hanging="360"/>
+      </w:pPr>
+      <w:rPr>
+        <w:rFonts w:ascii="Wingdings" w:hAnsi="Wingdings" w:hint="default"/>
+      </w:rPr>
+    </w:lvl>
+    <w:lvl w:ilvl="3" w:tplc="04090001" w:tentative="1">
+      <w:start w:val="1"/>
+      <w:numFmt w:val="bullet"/>
+      <w:lvlText w:val=""/>
+      <w:lvlJc w:val="left"/>
+      <w:pPr>
+        <w:ind w:left="3600" w:hanging="360"/>
+      </w:pPr>
+      <w:rPr>
+        <w:rFonts w:ascii="Symbol" w:hAnsi="Symbol" w:hint="default"/>
+      </w:rPr>
+    </w:lvl>
+    <w:lvl w:ilvl="4" w:tplc="04090003" w:tentative="1">
+      <w:start w:val="1"/>
+      <w:numFmt w:val="bullet"/>
+      <w:lvlText w:val="o"/>
+      <w:lvlJc w:val="left"/>
+      <w:pPr>
+        <w:ind w:left="4320" w:hanging="360"/>
+      </w:pPr>
+      <w:rPr>
+        <w:rFonts w:ascii="Courier New" w:hAnsi="Courier New" w:cs="Courier New" w:hint="default"/>
+      </w:rPr>
+    </w:lvl>
+    <w:lvl w:ilvl="5" w:tplc="04090005" w:tentative="1">
+      <w:start w:val="1"/>
+      <w:numFmt w:val="bullet"/>
+      <w:lvlText w:val=""/>
+      <w:lvlJc w:val="left"/>
+      <w:pPr>
+        <w:ind w:left="5040" w:hanging="360"/>
+      </w:pPr>
+      <w:rPr>
+        <w:rFonts w:ascii="Wingdings" w:hAnsi="Wingdings" w:hint="default"/>
+      </w:rPr>
+    </w:lvl>
+    <w:lvl w:ilvl="6" w:tplc="04090001" w:tentative="1">
+      <w:start w:val="1"/>
+      <w:numFmt w:val="bullet"/>
+      <w:lvlText w:val=""/>
+      <w:lvlJc w:val="left"/>
+      <w:pPr>
+        <w:ind w:left="5760" w:hanging="360"/>
+      </w:pPr>
+      <w:rPr>
+        <w:rFonts w:ascii="Symbol" w:hAnsi="Symbol" w:hint="default"/>
+      </w:rPr>
+    </w:lvl>
+    <w:lvl w:ilvl="7" w:tplc="04090003" w:tentative="1">
+      <w:start w:val="1"/>
+      <w:numFmt w:val="bullet"/>
+      <w:lvlText w:val="o"/>
+      <w:lvlJc w:val="left"/>
+      <w:pPr>
+        <w:ind w:left="6480" w:hanging="360"/>
+      </w:pPr>
+      <w:rPr>
+        <w:rFonts w:ascii="Courier New" w:hAnsi="Courier New" w:cs="Courier New" w:hint="default"/>
+      </w:rPr>
+    </w:lvl>
+    <w:lvl w:ilvl="8" w:tplc="04090005" w:tentative="1">
+      <w:start w:val="1"/>
+      <w:numFmt w:val="bullet"/>
+      <w:lvlText w:val=""/>
+      <w:lvlJc w:val="left"/>
+      <w:pPr>
+        <w:ind w:left="7200" w:hanging="360"/>
+      </w:pPr>
+      <w:rPr>
+        <w:rFonts w:ascii="Wingdings" w:hAnsi="Wingdings" w:hint="default"/>
+      </w:rPr>
+    </w:lvl>
+  </w:abstractNum>
+  <w:abstractNum w:abstractNumId="1" w15:restartNumberingAfterBreak="0">
     <w:nsid w:val="20004DB6"/>
     <w:multiLevelType w:val="hybridMultilevel"/>
     <w:tmpl w:val="97BCB1EC"/>
@@ -608,7 +944,7 @@
       </w:rPr>
     </w:lvl>
   </w:abstractNum>
-  <w:abstractNum w:abstractNumId="1" w15:restartNumberingAfterBreak="0">
+  <w:abstractNum w:abstractNumId="2" w15:restartNumberingAfterBreak="0">
     <w:nsid w:val="39CC065F"/>
     <w:multiLevelType w:val="hybridMultilevel"/>
     <w:tmpl w:val="18FCF0E4"/>
@@ -721,10 +1057,10 @@
       </w:rPr>
     </w:lvl>
   </w:abstractNum>
-  <w:abstractNum w:abstractNumId="2" w15:restartNumberingAfterBreak="0">
+  <w:abstractNum w:abstractNumId="3" w15:restartNumberingAfterBreak="0">
     <w:nsid w:val="3B5D1360"/>
     <w:multiLevelType w:val="hybridMultilevel"/>
-    <w:tmpl w:val="ED1045C6"/>
+    <w:tmpl w:val="6F1C275C"/>
     <w:lvl w:ilvl="0" w:tplc="04090009">
       <w:start w:val="1"/>
       <w:numFmt w:val="bullet"/>
@@ -834,7 +1170,7 @@
       </w:rPr>
     </w:lvl>
   </w:abstractNum>
-  <w:abstractNum w:abstractNumId="3" w15:restartNumberingAfterBreak="0">
+  <w:abstractNum w:abstractNumId="4" w15:restartNumberingAfterBreak="0">
     <w:nsid w:val="578C6FC5"/>
     <w:multiLevelType w:val="hybridMultilevel"/>
     <w:tmpl w:val="66042DA8"/>
@@ -947,7 +1283,7 @@
       </w:rPr>
     </w:lvl>
   </w:abstractNum>
-  <w:abstractNum w:abstractNumId="4" w15:restartNumberingAfterBreak="0">
+  <w:abstractNum w:abstractNumId="5" w15:restartNumberingAfterBreak="0">
     <w:nsid w:val="61095BBE"/>
     <w:multiLevelType w:val="hybridMultilevel"/>
     <w:tmpl w:val="736A4852"/>
@@ -1060,7 +1396,7 @@
       </w:rPr>
     </w:lvl>
   </w:abstractNum>
-  <w:abstractNum w:abstractNumId="5" w15:restartNumberingAfterBreak="0">
+  <w:abstractNum w:abstractNumId="6" w15:restartNumberingAfterBreak="0">
     <w:nsid w:val="741B7713"/>
     <w:multiLevelType w:val="hybridMultilevel"/>
     <w:tmpl w:val="C5340E82"/>
@@ -1173,7 +1509,7 @@
       </w:rPr>
     </w:lvl>
   </w:abstractNum>
-  <w:abstractNum w:abstractNumId="6" w15:restartNumberingAfterBreak="0">
+  <w:abstractNum w:abstractNumId="7" w15:restartNumberingAfterBreak="0">
     <w:nsid w:val="77D3230A"/>
     <w:multiLevelType w:val="hybridMultilevel"/>
     <w:tmpl w:val="CADE3A32"/>
@@ -1286,10 +1622,10 @@
       </w:rPr>
     </w:lvl>
   </w:abstractNum>
-  <w:abstractNum w:abstractNumId="7" w15:restartNumberingAfterBreak="0">
+  <w:abstractNum w:abstractNumId="8" w15:restartNumberingAfterBreak="0">
     <w:nsid w:val="7ECB7C5F"/>
     <w:multiLevelType w:val="hybridMultilevel"/>
-    <w:tmpl w:val="41D4B17A"/>
+    <w:tmpl w:val="CDC24706"/>
     <w:lvl w:ilvl="0" w:tplc="04090001">
       <w:start w:val="1"/>
       <w:numFmt w:val="bullet"/>
@@ -1400,28 +1736,31 @@
     </w:lvl>
   </w:abstractNum>
   <w:num w:numId="1">
-    <w:abstractNumId w:val="0"/>
+    <w:abstractNumId w:val="1"/>
   </w:num>
   <w:num w:numId="2">
+    <w:abstractNumId w:val="6"/>
+  </w:num>
+  <w:num w:numId="3">
+    <w:abstractNumId w:val="4"/>
+  </w:num>
+  <w:num w:numId="4">
+    <w:abstractNumId w:val="2"/>
+  </w:num>
+  <w:num w:numId="5">
+    <w:abstractNumId w:val="7"/>
+  </w:num>
+  <w:num w:numId="6">
+    <w:abstractNumId w:val="3"/>
+  </w:num>
+  <w:num w:numId="7">
     <w:abstractNumId w:val="5"/>
   </w:num>
-  <w:num w:numId="3">
-    <w:abstractNumId w:val="3"/>
+  <w:num w:numId="8">
+    <w:abstractNumId w:val="8"/>
   </w:num>
-  <w:num w:numId="4">
-    <w:abstractNumId w:val="1"/>
-  </w:num>
-  <w:num w:numId="5">
-    <w:abstractNumId w:val="6"/>
-  </w:num>
-  <w:num w:numId="6">
-    <w:abstractNumId w:val="2"/>
-  </w:num>
-  <w:num w:numId="7">
-    <w:abstractNumId w:val="4"/>
-  </w:num>
-  <w:num w:numId="8">
-    <w:abstractNumId w:val="7"/>
+  <w:num w:numId="9">
+    <w:abstractNumId w:val="0"/>
   </w:num>
 </w:numbering>
 </file>
@@ -2138,7 +2477,7 @@
 </file>
 
 <file path=customXml/itemProps1.xml><?xml version="1.0" encoding="utf-8"?>
-<ds:datastoreItem xmlns:ds="http://schemas.openxmlformats.org/officeDocument/2006/customXml" ds:itemID="{9FB17A93-DAE9-47B5-BA96-8463BACB5D94}">
+<ds:datastoreItem xmlns:ds="http://schemas.openxmlformats.org/officeDocument/2006/customXml" ds:itemID="{B62B8CD6-2A50-45AD-9B0D-7C377FFB68C7}">
   <ds:schemaRefs>
     <ds:schemaRef ds:uri="http://schemas.openxmlformats.org/officeDocument/2006/bibliography"/>
   </ds:schemaRefs>

</xml_diff>